<commit_message>
création image, document pdf, modification du word
</commit_message>
<xml_diff>
--- a/Document de Présentation.docx
+++ b/Document de Présentation.docx
@@ -5584,7 +5584,7 @@
                 <w:noProof/>
                 <w:webHidden/>
               </w:rPr>
-              <w:t>22</w:t>
+              <w:t>23</w:t>
             </w:r>
             <w:r>
               <w:rPr>
@@ -5666,7 +5666,7 @@
                 <w:noProof/>
                 <w:webHidden/>
               </w:rPr>
-              <w:t>22</w:t>
+              <w:t>24</w:t>
             </w:r>
             <w:r>
               <w:rPr>
@@ -5748,7 +5748,7 @@
                 <w:noProof/>
                 <w:webHidden/>
               </w:rPr>
-              <w:t>23</w:t>
+              <w:t>24</w:t>
             </w:r>
             <w:r>
               <w:rPr>
@@ -5817,7 +5817,7 @@
                 <w:noProof/>
                 <w:webHidden/>
               </w:rPr>
-              <w:t>24</w:t>
+              <w:t>25</w:t>
             </w:r>
             <w:r>
               <w:rPr>
@@ -11397,8 +11397,9 @@
       <w:r>
         <w:t>Le diagramme de classe est un schéma qui est utilisé pour présenter les classes et les interfaces de système ainsi que les relations entre elles.</w:t>
       </w:r>
-      <w:bookmarkStart w:id="16" w:name="_GoBack"/>
-      <w:bookmarkEnd w:id="16"/>
+      <w:r>
+        <w:t xml:space="preserve"> Ci-dessus, le diagramme de classe du projet.</w:t>
+      </w:r>
     </w:p>
     <w:p>
       <w:pPr>
@@ -11410,8 +11411,8 @@
         </w:rPr>
         <w:drawing>
           <wp:inline distT="0" distB="0" distL="0" distR="0">
-            <wp:extent cx="6688465" cy="6143625"/>
-            <wp:effectExtent l="0" t="0" r="0" b="0"/>
+            <wp:extent cx="6688455" cy="7858664"/>
+            <wp:effectExtent l="0" t="0" r="0" b="9525"/>
             <wp:docPr id="45" name="Image 45"/>
             <wp:cNvGraphicFramePr>
               <a:graphicFrameLocks xmlns:a="http://schemas.openxmlformats.org/drawingml/2006/main" noChangeAspect="1"/>
@@ -11438,7 +11439,7 @@
                   <pic:spPr>
                     <a:xfrm>
                       <a:off x="0" y="0"/>
-                      <a:ext cx="6688465" cy="6143625"/>
+                      <a:ext cx="6693835" cy="7864985"/>
                     </a:xfrm>
                     <a:prstGeom prst="rect">
                       <a:avLst/>
@@ -11468,43 +11469,41 @@
       <w:pPr>
         <w:pStyle w:val="Titre2"/>
       </w:pPr>
-      <w:bookmarkStart w:id="17" w:name="_Toc501131302"/>
+      <w:bookmarkStart w:id="16" w:name="_Toc501131302"/>
       <w:r>
         <w:lastRenderedPageBreak/>
         <w:t>Diagramme de séquence</w:t>
       </w:r>
+      <w:bookmarkEnd w:id="16"/>
+    </w:p>
+    <w:p>
+      <w:pPr>
+        <w:pStyle w:val="Titre3"/>
+        <w:numPr>
+          <w:ilvl w:val="0"/>
+          <w:numId w:val="23"/>
+        </w:numPr>
+        <w:rPr>
+          <w:rStyle w:val="Titre3Car"/>
+        </w:rPr>
+      </w:pPr>
+      <w:bookmarkStart w:id="17" w:name="_Toc501131303"/>
+      <w:r>
+        <w:rPr>
+          <w:rStyle w:val="Titre3Car"/>
+        </w:rPr>
+        <w:t>Entreprise</w:t>
+      </w:r>
       <w:bookmarkEnd w:id="17"/>
-    </w:p>
-    <w:p>
-      <w:pPr>
-        <w:pStyle w:val="Titre3"/>
-        <w:numPr>
-          <w:ilvl w:val="0"/>
-          <w:numId w:val="23"/>
-        </w:numPr>
-        <w:rPr>
-          <w:rStyle w:val="Titre3Car"/>
-        </w:rPr>
-      </w:pPr>
-      <w:bookmarkStart w:id="18" w:name="_Toc501131303"/>
-      <w:r>
-        <w:rPr>
-          <w:rStyle w:val="Titre3Car"/>
-        </w:rPr>
-        <w:t>Entreprise</w:t>
-      </w:r>
-      <w:bookmarkEnd w:id="18"/>
-    </w:p>
-    <w:p>
       <w:r>
         <w:rPr>
           <w:noProof/>
         </w:rPr>
         <w:drawing>
-          <wp:inline distT="0" distB="0" distL="0" distR="0" wp14:anchorId="28482D1F" wp14:editId="73F7C837">
-            <wp:extent cx="5760720" cy="5990590"/>
+          <wp:inline distT="0" distB="0" distL="0" distR="0" wp14:anchorId="02EF2A05" wp14:editId="2C2BB9A4">
+            <wp:extent cx="5760720" cy="5696585"/>
             <wp:effectExtent l="0" t="0" r="0" b="0"/>
-            <wp:docPr id="51" name="Image 51"/>
+            <wp:docPr id="60" name="Image 60"/>
             <wp:cNvGraphicFramePr>
               <a:graphicFrameLocks xmlns:a="http://schemas.openxmlformats.org/drawingml/2006/main" noChangeAspect="1"/>
             </wp:cNvGraphicFramePr>
@@ -11512,7 +11511,7 @@
               <a:graphicData uri="http://schemas.openxmlformats.org/drawingml/2006/picture">
                 <pic:pic xmlns:pic="http://schemas.openxmlformats.org/drawingml/2006/picture">
                   <pic:nvPicPr>
-                    <pic:cNvPr id="51" name="Sequence Entreprise.png"/>
+                    <pic:cNvPr id="60" name="Sequence Entreprise.png"/>
                     <pic:cNvPicPr/>
                   </pic:nvPicPr>
                   <pic:blipFill>
@@ -11530,7 +11529,7 @@
                   <pic:spPr>
                     <a:xfrm>
                       <a:off x="0" y="0"/>
-                      <a:ext cx="5760720" cy="5990590"/>
+                      <a:ext cx="5760720" cy="5696585"/>
                     </a:xfrm>
                     <a:prstGeom prst="rect">
                       <a:avLst/>
@@ -11548,34 +11547,12 @@
       <w:pPr>
         <w:pStyle w:val="Titre3"/>
       </w:pPr>
-      <w:bookmarkStart w:id="19" w:name="_Toc501131304"/>
-      <w:r>
+      <w:bookmarkStart w:id="18" w:name="_Toc501131304"/>
+      <w:r>
+        <w:lastRenderedPageBreak/>
         <w:t>Formateur</w:t>
       </w:r>
-      <w:bookmarkEnd w:id="19"/>
-    </w:p>
-    <w:p/>
-    <w:p>
-      <w:pPr>
-        <w:pStyle w:val="Titre3"/>
-      </w:pPr>
-      <w:bookmarkStart w:id="20" w:name="_Toc501131305"/>
-      <w:r>
-        <w:t>Etudiant</w:t>
-      </w:r>
-      <w:bookmarkEnd w:id="20"/>
-    </w:p>
-    <w:p/>
-    <w:p>
-      <w:pPr>
-        <w:pStyle w:val="Titre3"/>
-      </w:pPr>
-      <w:bookmarkStart w:id="21" w:name="_Toc501131306"/>
-      <w:r>
-        <w:lastRenderedPageBreak/>
-        <w:t>Ecole</w:t>
-      </w:r>
-      <w:bookmarkEnd w:id="21"/>
+      <w:bookmarkEnd w:id="18"/>
     </w:p>
     <w:p>
       <w:r>
@@ -11583,10 +11560,10 @@
           <w:noProof/>
         </w:rPr>
         <w:drawing>
-          <wp:inline distT="0" distB="0" distL="0" distR="0" wp14:anchorId="76AA6827" wp14:editId="026A9B04">
-            <wp:extent cx="5760720" cy="5022215"/>
-            <wp:effectExtent l="0" t="0" r="0" b="6985"/>
-            <wp:docPr id="50" name="Image 50"/>
+          <wp:inline distT="0" distB="0" distL="0" distR="0">
+            <wp:extent cx="5760720" cy="4921885"/>
+            <wp:effectExtent l="0" t="0" r="0" b="0"/>
+            <wp:docPr id="61" name="Image 61"/>
             <wp:cNvGraphicFramePr>
               <a:graphicFrameLocks xmlns:a="http://schemas.openxmlformats.org/drawingml/2006/main" noChangeAspect="1"/>
             </wp:cNvGraphicFramePr>
@@ -11594,7 +11571,7 @@
               <a:graphicData uri="http://schemas.openxmlformats.org/drawingml/2006/picture">
                 <pic:pic xmlns:pic="http://schemas.openxmlformats.org/drawingml/2006/picture">
                   <pic:nvPicPr>
-                    <pic:cNvPr id="50" name="Sequence Création Code.png"/>
+                    <pic:cNvPr id="61" name="Sequance Formateur.png"/>
                     <pic:cNvPicPr/>
                   </pic:nvPicPr>
                   <pic:blipFill>
@@ -11612,7 +11589,7 @@
                   <pic:spPr>
                     <a:xfrm>
                       <a:off x="0" y="0"/>
-                      <a:ext cx="5760720" cy="5022215"/>
+                      <a:ext cx="5760720" cy="4921885"/>
                     </a:xfrm>
                     <a:prstGeom prst="rect">
                       <a:avLst/>
@@ -11627,6 +11604,126 @@
     </w:p>
     <w:p>
       <w:pPr>
+        <w:pStyle w:val="Titre3"/>
+      </w:pPr>
+      <w:bookmarkStart w:id="19" w:name="_Toc501131305"/>
+      <w:r>
+        <w:lastRenderedPageBreak/>
+        <w:t>Etudiant</w:t>
+      </w:r>
+      <w:bookmarkEnd w:id="19"/>
+    </w:p>
+    <w:p>
+      <w:bookmarkStart w:id="20" w:name="_GoBack"/>
+      <w:r>
+        <w:rPr>
+          <w:noProof/>
+        </w:rPr>
+        <w:drawing>
+          <wp:inline distT="0" distB="0" distL="0" distR="0">
+            <wp:extent cx="5760720" cy="6729095"/>
+            <wp:effectExtent l="0" t="0" r="0" b="0"/>
+            <wp:docPr id="63" name="Image 63"/>
+            <wp:cNvGraphicFramePr>
+              <a:graphicFrameLocks xmlns:a="http://schemas.openxmlformats.org/drawingml/2006/main" noChangeAspect="1"/>
+            </wp:cNvGraphicFramePr>
+            <a:graphic xmlns:a="http://schemas.openxmlformats.org/drawingml/2006/main">
+              <a:graphicData uri="http://schemas.openxmlformats.org/drawingml/2006/picture">
+                <pic:pic xmlns:pic="http://schemas.openxmlformats.org/drawingml/2006/picture">
+                  <pic:nvPicPr>
+                    <pic:cNvPr id="63" name="Etudiant_Modification_groupe.png"/>
+                    <pic:cNvPicPr/>
+                  </pic:nvPicPr>
+                  <pic:blipFill>
+                    <a:blip r:embed="rId21">
+                      <a:extLst>
+                        <a:ext uri="{28A0092B-C50C-407E-A947-70E740481C1C}">
+                          <a14:useLocalDpi xmlns:a14="http://schemas.microsoft.com/office/drawing/2010/main" val="0"/>
+                        </a:ext>
+                      </a:extLst>
+                    </a:blip>
+                    <a:stretch>
+                      <a:fillRect/>
+                    </a:stretch>
+                  </pic:blipFill>
+                  <pic:spPr>
+                    <a:xfrm>
+                      <a:off x="0" y="0"/>
+                      <a:ext cx="5760720" cy="6729095"/>
+                    </a:xfrm>
+                    <a:prstGeom prst="rect">
+                      <a:avLst/>
+                    </a:prstGeom>
+                  </pic:spPr>
+                </pic:pic>
+              </a:graphicData>
+            </a:graphic>
+          </wp:inline>
+        </w:drawing>
+      </w:r>
+      <w:bookmarkEnd w:id="20"/>
+    </w:p>
+    <w:p>
+      <w:pPr>
+        <w:pStyle w:val="Titre3"/>
+      </w:pPr>
+      <w:bookmarkStart w:id="21" w:name="_Toc501131306"/>
+      <w:r>
+        <w:lastRenderedPageBreak/>
+        <w:t>Ecole</w:t>
+      </w:r>
+      <w:bookmarkEnd w:id="21"/>
+    </w:p>
+    <w:p>
+      <w:r>
+        <w:rPr>
+          <w:noProof/>
+        </w:rPr>
+        <w:drawing>
+          <wp:inline distT="0" distB="0" distL="0" distR="0" wp14:anchorId="40AF153C" wp14:editId="17CE7318">
+            <wp:extent cx="5760720" cy="5152390"/>
+            <wp:effectExtent l="0" t="0" r="0" b="0"/>
+            <wp:docPr id="59" name="Image 59"/>
+            <wp:cNvGraphicFramePr>
+              <a:graphicFrameLocks xmlns:a="http://schemas.openxmlformats.org/drawingml/2006/main" noChangeAspect="1"/>
+            </wp:cNvGraphicFramePr>
+            <a:graphic xmlns:a="http://schemas.openxmlformats.org/drawingml/2006/main">
+              <a:graphicData uri="http://schemas.openxmlformats.org/drawingml/2006/picture">
+                <pic:pic xmlns:pic="http://schemas.openxmlformats.org/drawingml/2006/picture">
+                  <pic:nvPicPr>
+                    <pic:cNvPr id="59" name="Sequence Création Code.png"/>
+                    <pic:cNvPicPr/>
+                  </pic:nvPicPr>
+                  <pic:blipFill>
+                    <a:blip r:embed="rId22">
+                      <a:extLst>
+                        <a:ext uri="{28A0092B-C50C-407E-A947-70E740481C1C}">
+                          <a14:useLocalDpi xmlns:a14="http://schemas.microsoft.com/office/drawing/2010/main" val="0"/>
+                        </a:ext>
+                      </a:extLst>
+                    </a:blip>
+                    <a:stretch>
+                      <a:fillRect/>
+                    </a:stretch>
+                  </pic:blipFill>
+                  <pic:spPr>
+                    <a:xfrm>
+                      <a:off x="0" y="0"/>
+                      <a:ext cx="5760720" cy="5152390"/>
+                    </a:xfrm>
+                    <a:prstGeom prst="rect">
+                      <a:avLst/>
+                    </a:prstGeom>
+                  </pic:spPr>
+                </pic:pic>
+              </a:graphicData>
+            </a:graphic>
+          </wp:inline>
+        </w:drawing>
+      </w:r>
+    </w:p>
+    <w:p>
+      <w:pPr>
         <w:rPr>
           <w:rFonts w:asciiTheme="majorHAnsi" w:eastAsiaTheme="majorEastAsia" w:hAnsiTheme="majorHAnsi" w:cstheme="majorBidi"/>
           <w:color w:val="1F3864" w:themeColor="accent1" w:themeShade="80"/>
@@ -11658,10 +11755,80 @@
       </w:r>
       <w:bookmarkEnd w:id="22"/>
     </w:p>
-    <w:p/>
+    <w:p>
+      <w:pPr>
+        <w:ind w:left="227"/>
+      </w:pPr>
+      <w:r>
+        <w:t xml:space="preserve">Le diagramme de déploiement est une vue statique représentant l’utilisation de l’infrastructure physique du système et la répartition des composants </w:t>
+      </w:r>
+      <w:r>
+        <w:t xml:space="preserve">du </w:t>
+      </w:r>
+      <w:r>
+        <w:t>système.</w:t>
+      </w:r>
+      <w:r>
+        <w:t xml:space="preserve"> Il montre</w:t>
+      </w:r>
+      <w:r>
+        <w:t xml:space="preserve"> aussi</w:t>
+      </w:r>
+      <w:r>
+        <w:t xml:space="preserve"> leurs relations entre eux .</w:t>
+      </w:r>
+    </w:p>
+    <w:p>
+      <w:r>
+        <w:rPr>
+          <w:noProof/>
+        </w:rPr>
+        <w:drawing>
+          <wp:inline distT="0" distB="0" distL="0" distR="0">
+            <wp:extent cx="5760720" cy="3034030"/>
+            <wp:effectExtent l="0" t="0" r="0" b="0"/>
+            <wp:docPr id="62" name="Image 62"/>
+            <wp:cNvGraphicFramePr>
+              <a:graphicFrameLocks xmlns:a="http://schemas.openxmlformats.org/drawingml/2006/main" noChangeAspect="1"/>
+            </wp:cNvGraphicFramePr>
+            <a:graphic xmlns:a="http://schemas.openxmlformats.org/drawingml/2006/main">
+              <a:graphicData uri="http://schemas.openxmlformats.org/drawingml/2006/picture">
+                <pic:pic xmlns:pic="http://schemas.openxmlformats.org/drawingml/2006/picture">
+                  <pic:nvPicPr>
+                    <pic:cNvPr id="62" name="diagramme de déploiment.png"/>
+                    <pic:cNvPicPr/>
+                  </pic:nvPicPr>
+                  <pic:blipFill>
+                    <a:blip r:embed="rId23">
+                      <a:extLst>
+                        <a:ext uri="{28A0092B-C50C-407E-A947-70E740481C1C}">
+                          <a14:useLocalDpi xmlns:a14="http://schemas.microsoft.com/office/drawing/2010/main" val="0"/>
+                        </a:ext>
+                      </a:extLst>
+                    </a:blip>
+                    <a:stretch>
+                      <a:fillRect/>
+                    </a:stretch>
+                  </pic:blipFill>
+                  <pic:spPr>
+                    <a:xfrm>
+                      <a:off x="0" y="0"/>
+                      <a:ext cx="5760720" cy="3034030"/>
+                    </a:xfrm>
+                    <a:prstGeom prst="rect">
+                      <a:avLst/>
+                    </a:prstGeom>
+                  </pic:spPr>
+                </pic:pic>
+              </a:graphicData>
+            </a:graphic>
+          </wp:inline>
+        </w:drawing>
+      </w:r>
+    </w:p>
     <w:sectPr>
-      <w:headerReference w:type="default" r:id="rId21"/>
-      <w:footerReference w:type="default" r:id="rId22"/>
+      <w:headerReference w:type="default" r:id="rId24"/>
+      <w:footerReference w:type="default" r:id="rId25"/>
       <w:pgSz w:w="11906" w:h="16838"/>
       <w:pgMar w:top="1417" w:right="1417" w:bottom="567" w:left="1417" w:header="708" w:footer="708" w:gutter="0"/>
       <w:pgNumType w:start="0"/>
@@ -11782,7 +11949,7 @@
         </mc:Choice>
         <mc:Fallback>
           <w:pict>
-            <v:rect w14:anchorId="77E8DEB7" id="Rectangle 452" o:spid="_x0000_s1026" style="position:absolute;margin-left:0;margin-top:0;width:579.9pt;height:750.3pt;z-index:251659264;visibility:visible;mso-wrap-style:square;mso-width-percent:950;mso-height-percent:950;mso-wrap-distance-left:9pt;mso-wrap-distance-top:0;mso-wrap-distance-right:9pt;mso-wrap-distance-bottom:0;mso-position-horizontal:center;mso-position-horizontal-relative:page;mso-position-vertical:center;mso-position-vertical-relative:page;mso-width-percent:950;mso-height-percent:950;mso-width-relative:page;mso-height-relative:page;v-text-anchor:middle" o:gfxdata="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" filled="f" strokecolor="#747070 [1614]" strokeweight="1.25pt">
+            <v:rect w14:anchorId="0AD9E32F" id="Rectangle 452" o:spid="_x0000_s1026" style="position:absolute;margin-left:0;margin-top:0;width:579.9pt;height:750.3pt;z-index:251659264;visibility:visible;mso-wrap-style:square;mso-width-percent:950;mso-height-percent:950;mso-wrap-distance-left:9pt;mso-wrap-distance-top:0;mso-wrap-distance-right:9pt;mso-wrap-distance-bottom:0;mso-position-horizontal:center;mso-position-horizontal-relative:page;mso-position-vertical:center;mso-position-vertical-relative:page;mso-width-percent:950;mso-height-percent:950;mso-width-relative:page;mso-height-relative:page;v-text-anchor:middle" o:gfxdata="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" filled="f" strokecolor="#747070 [1614]" strokeweight="1.25pt">
               <w10:wrap anchorx="page" anchory="page"/>
             </v:rect>
           </w:pict>
@@ -12011,7 +12178,10 @@
             <w:jc w:val="center"/>
           </w:pPr>
           <w:r>
-            <w:t>Dossier de fonctionnalité</w:t>
+            <w:t>Dossier d</w:t>
+          </w:r>
+          <w:r>
+            <w:t xml:space="preserve"> spécifications</w:t>
           </w:r>
         </w:p>
       </w:tc>
@@ -14912,7 +15082,7 @@
 </file>
 
 <file path=customXml/itemProps2.xml><?xml version="1.0" encoding="utf-8"?>
-<ds:datastoreItem xmlns:ds="http://schemas.openxmlformats.org/officeDocument/2006/customXml" ds:itemID="{B55DA103-5584-47A6-B359-609BFECF175F}">
+<ds:datastoreItem xmlns:ds="http://schemas.openxmlformats.org/officeDocument/2006/customXml" ds:itemID="{B5F07FB4-113F-4827-A4E0-9B80733B3A5C}">
   <ds:schemaRefs>
     <ds:schemaRef ds:uri="http://schemas.openxmlformats.org/officeDocument/2006/bibliography"/>
   </ds:schemaRefs>

</xml_diff>